<commit_message>
SaveResultIntoFiles, Plan.docx, main.cpp update and small changes in Scheme class
</commit_message>
<xml_diff>
--- a/Plan.docx
+++ b/Plan.docx
@@ -112,6 +112,369 @@
         <w:t>Implement methods in Explicit class</w:t>
       </w:r>
       <w:r>
+        <w:t xml:space="preserve"> </w:t>
+      </w:r>
+      <w:r>
+        <w:rPr>
+          <w:b/>
+        </w:rPr>
+        <w:t>- Klaudia</w:t>
+      </w:r>
+    </w:p>
+    <w:p>
+      <w:pPr>
+        <w:pStyle w:val="ListParagraph"/>
+        <w:numPr>
+          <w:ilvl w:val="1"/>
+          <w:numId w:val="1"/>
+        </w:numPr>
+      </w:pPr>
+      <w:r>
+        <w:t>S</w:t>
+      </w:r>
+      <w:r>
+        <w:t>chemes</w:t>
+      </w:r>
+      <w:r>
+        <w:t xml:space="preserve"> </w:t>
+      </w:r>
+      <w:r>
+        <w:rPr>
+          <w:b/>
+          <w:color w:val="00B050"/>
+        </w:rPr>
+        <w:t>(DONE)</w:t>
+      </w:r>
+      <w:r>
+        <w:rPr>
+          <w:b/>
+          <w:color w:val="00B050"/>
+        </w:rPr>
+        <w:t xml:space="preserve"> </w:t>
+      </w:r>
+    </w:p>
+    <w:p>
+      <w:pPr>
+        <w:pStyle w:val="ListParagraph"/>
+        <w:numPr>
+          <w:ilvl w:val="1"/>
+          <w:numId w:val="1"/>
+        </w:numPr>
+      </w:pPr>
+      <w:r>
+        <w:t xml:space="preserve">Print </w:t>
+      </w:r>
+      <w:r>
+        <w:rPr>
+          <w:b/>
+          <w:color w:val="00B050"/>
+        </w:rPr>
+        <w:t>(DONE</w:t>
+      </w:r>
+    </w:p>
+    <w:p>
+      <w:pPr>
+        <w:pStyle w:val="ListParagraph"/>
+        <w:numPr>
+          <w:ilvl w:val="1"/>
+          <w:numId w:val="1"/>
+        </w:numPr>
+      </w:pPr>
+      <w:r>
+        <w:t xml:space="preserve">Save into file </w:t>
+      </w:r>
+      <w:r>
+        <w:rPr>
+          <w:b/>
+          <w:color w:val="00B050"/>
+        </w:rPr>
+        <w:t>(DONE)</w:t>
+      </w:r>
+      <w:r>
+        <w:rPr>
+          <w:b/>
+          <w:color w:val="00B050"/>
+        </w:rPr>
+        <w:t xml:space="preserve"> </w:t>
+      </w:r>
+    </w:p>
+    <w:p>
+      <w:pPr>
+        <w:pStyle w:val="ListParagraph"/>
+        <w:numPr>
+          <w:ilvl w:val="0"/>
+          <w:numId w:val="1"/>
+        </w:numPr>
+      </w:pPr>
+      <w:r>
+        <w:t>Implement methods in Implicit class</w:t>
+      </w:r>
+      <w:r>
+        <w:t xml:space="preserve"> </w:t>
+      </w:r>
+      <w:r>
+        <w:rPr>
+          <w:b/>
+        </w:rPr>
+        <w:t>- Etienne</w:t>
+      </w:r>
+    </w:p>
+    <w:p>
+      <w:pPr>
+        <w:pStyle w:val="ListParagraph"/>
+        <w:numPr>
+          <w:ilvl w:val="1"/>
+          <w:numId w:val="1"/>
+        </w:numPr>
+      </w:pPr>
+      <w:r>
+        <w:t>S</w:t>
+      </w:r>
+      <w:r>
+        <w:t>chemes and Thomas algorithm</w:t>
+      </w:r>
+      <w:r>
+        <w:t xml:space="preserve"> </w:t>
+      </w:r>
+      <w:r>
+        <w:rPr>
+          <w:b/>
+          <w:color w:val="FF0000"/>
+        </w:rPr>
+        <w:t>(TO DO)</w:t>
+      </w:r>
+    </w:p>
+    <w:p>
+      <w:pPr>
+        <w:pStyle w:val="ListParagraph"/>
+        <w:numPr>
+          <w:ilvl w:val="1"/>
+          <w:numId w:val="1"/>
+        </w:numPr>
+      </w:pPr>
+      <w:r>
+        <w:t>Print</w:t>
+      </w:r>
+      <w:r>
+        <w:t xml:space="preserve"> </w:t>
+      </w:r>
+      <w:r>
+        <w:rPr>
+          <w:b/>
+          <w:color w:val="00B050"/>
+        </w:rPr>
+        <w:t>(DONE)</w:t>
+      </w:r>
+      <w:r>
+        <w:rPr>
+          <w:b/>
+          <w:color w:val="00B050"/>
+        </w:rPr>
+        <w:t xml:space="preserve"> </w:t>
+      </w:r>
+      <w:r>
+        <w:rPr>
+          <w:b/>
+          <w:color w:val="00B050"/>
+        </w:rPr>
+        <w:t>- Klaudia</w:t>
+      </w:r>
+    </w:p>
+    <w:p>
+      <w:pPr>
+        <w:pStyle w:val="ListParagraph"/>
+        <w:numPr>
+          <w:ilvl w:val="1"/>
+          <w:numId w:val="1"/>
+        </w:numPr>
+      </w:pPr>
+      <w:r>
+        <w:t>save into file</w:t>
+      </w:r>
+      <w:r>
+        <w:t xml:space="preserve"> </w:t>
+      </w:r>
+      <w:r>
+        <w:rPr>
+          <w:b/>
+          <w:color w:val="00B050"/>
+        </w:rPr>
+        <w:t>(DONE</w:t>
+      </w:r>
+      <w:r>
+        <w:rPr>
+          <w:b/>
+          <w:color w:val="00B050"/>
+        </w:rPr>
+        <w:t>)</w:t>
+      </w:r>
+      <w:r>
+        <w:rPr>
+          <w:b/>
+          <w:color w:val="00B050"/>
+        </w:rPr>
+        <w:t xml:space="preserve"> </w:t>
+      </w:r>
+      <w:r>
+        <w:rPr>
+          <w:b/>
+          <w:color w:val="00B050"/>
+        </w:rPr>
+        <w:t>- Klaudia</w:t>
+      </w:r>
+    </w:p>
+    <w:p>
+      <w:pPr>
+        <w:pStyle w:val="ListParagraph"/>
+        <w:numPr>
+          <w:ilvl w:val="0"/>
+          <w:numId w:val="1"/>
+        </w:numPr>
+      </w:pPr>
+      <w:r>
+        <w:t xml:space="preserve">Implement/refactor method in Matrix class: </w:t>
+      </w:r>
+      <w:proofErr w:type="gramStart"/>
+      <w:r>
+        <w:t>Norm(</w:t>
+      </w:r>
+      <w:proofErr w:type="gramEnd"/>
+      <w:r>
+        <w:t>)</w:t>
+      </w:r>
+      <w:r>
+        <w:t xml:space="preserve"> </w:t>
+      </w:r>
+      <w:r>
+        <w:rPr>
+          <w:b/>
+          <w:color w:val="FF0000"/>
+        </w:rPr>
+        <w:t>(TO DO)</w:t>
+      </w:r>
+      <w:r>
+        <w:rPr>
+          <w:b/>
+          <w:color w:val="FF0000"/>
+        </w:rPr>
+        <w:t xml:space="preserve">  - Etienne</w:t>
+      </w:r>
+    </w:p>
+    <w:p>
+      <w:pPr>
+        <w:pStyle w:val="ListParagraph"/>
+        <w:numPr>
+          <w:ilvl w:val="0"/>
+          <w:numId w:val="1"/>
+        </w:numPr>
+      </w:pPr>
+      <w:r>
+        <w:t xml:space="preserve">Implement method in Scheme class: </w:t>
+      </w:r>
+      <w:proofErr w:type="gramStart"/>
+      <w:r>
+        <w:t>AnaliticalSolution(</w:t>
+      </w:r>
+      <w:proofErr w:type="gramEnd"/>
+      <w:r>
+        <w:t>)</w:t>
+      </w:r>
+      <w:r>
+        <w:t xml:space="preserve"> </w:t>
+      </w:r>
+      <w:r>
+        <w:rPr>
+          <w:b/>
+          <w:color w:val="FF0000"/>
+        </w:rPr>
+        <w:t>(TO DO)</w:t>
+      </w:r>
+      <w:r>
+        <w:rPr>
+          <w:b/>
+          <w:color w:val="FF0000"/>
+        </w:rPr>
+        <w:t xml:space="preserve"> - Etienne</w:t>
+      </w:r>
+    </w:p>
+    <w:p>
+      <w:pPr>
+        <w:pStyle w:val="ListParagraph"/>
+        <w:numPr>
+          <w:ilvl w:val="0"/>
+          <w:numId w:val="1"/>
+        </w:numPr>
+      </w:pPr>
+      <w:r>
+        <w:t>Short menu in console</w:t>
+      </w:r>
+      <w:r>
+        <w:t xml:space="preserve"> or </w:t>
+      </w:r>
+      <w:r>
+        <w:rPr>
+          <w:b/>
+        </w:rPr>
+        <w:t>command with arguments (more professional)</w:t>
+      </w:r>
+      <w:r>
+        <w:t xml:space="preserve"> </w:t>
+      </w:r>
+      <w:r>
+        <w:rPr>
+          <w:b/>
+          <w:color w:val="FF0000"/>
+        </w:rPr>
+        <w:t>(TO DO)</w:t>
+      </w:r>
+      <w:r>
+        <w:rPr>
+          <w:b/>
+          <w:color w:val="FF0000"/>
+        </w:rPr>
+        <w:t xml:space="preserve"> Klaudia </w:t>
+      </w:r>
+      <w:r>
+        <w:rPr>
+          <w:b/>
+          <w:color w:val="FF0000"/>
+        </w:rPr>
+        <w:br/>
+      </w:r>
+      <w:r>
+        <w:rPr>
+          <w:b/>
+          <w:color w:val="FF0000"/>
+        </w:rPr>
+        <w:t>at the end</w:t>
+      </w:r>
+    </w:p>
+    <w:p>
+      <w:pPr>
+        <w:pStyle w:val="ListParagraph"/>
+        <w:numPr>
+          <w:ilvl w:val="0"/>
+          <w:numId w:val="1"/>
+        </w:numPr>
+      </w:pPr>
+      <w:r>
+        <w:t>Clean and refactor code at the end of the work</w:t>
+      </w:r>
+      <w:r>
+        <w:t xml:space="preserve"> (requirements from assignment pdf) </w:t>
+      </w:r>
+      <w:r>
+        <w:rPr>
+          <w:b/>
+          <w:color w:val="FF0000"/>
+        </w:rPr>
+        <w:t>(TO DO)</w:t>
+      </w:r>
+      <w:r>
+        <w:rPr>
+          <w:b/>
+          <w:color w:val="FF0000"/>
+        </w:rPr>
         <w:t xml:space="preserve"> - Klaudia</w:t>
       </w:r>
     </w:p>
@@ -124,20 +487,102 @@
         </w:numPr>
       </w:pPr>
       <w:r>
-        <w:t>S</w:t>
-      </w:r>
-      <w:r>
-        <w:t>chemes</w:t>
-      </w:r>
-      <w:r>
+        <w:t>Check SOLID principles.</w:t>
+      </w:r>
+    </w:p>
+    <w:p>
+      <w:pPr>
+        <w:pStyle w:val="ListParagraph"/>
+        <w:numPr>
+          <w:ilvl w:val="1"/>
+          <w:numId w:val="1"/>
+        </w:numPr>
+      </w:pPr>
+      <w:r>
+        <w:t>Check, if Standard Library is used or can be used.</w:t>
+      </w:r>
+    </w:p>
+    <w:p>
+      <w:pPr>
+        <w:pStyle w:val="ListParagraph"/>
+        <w:numPr>
+          <w:ilvl w:val="1"/>
+          <w:numId w:val="1"/>
+        </w:numPr>
+      </w:pPr>
+      <w:r>
+        <w:t>Add exceptions.</w:t>
+      </w:r>
+    </w:p>
+    <w:p>
+      <w:pPr>
+        <w:pStyle w:val="ListParagraph"/>
+        <w:numPr>
+          <w:ilvl w:val="1"/>
+          <w:numId w:val="1"/>
+        </w:numPr>
+      </w:pPr>
+      <w:r>
+        <w:t>Check other requirements from assignment pdf.</w:t>
+      </w:r>
+    </w:p>
+    <w:p>
+      <w:pPr>
+        <w:pStyle w:val="ListParagraph"/>
+        <w:numPr>
+          <w:ilvl w:val="1"/>
+          <w:numId w:val="1"/>
+        </w:numPr>
+      </w:pPr>
+      <w:r>
+        <w:t>Check user’s input</w:t>
+      </w:r>
+    </w:p>
+    <w:p>
+      <w:pPr>
+        <w:rPr>
+          <w:b/>
+        </w:rPr>
+      </w:pPr>
+      <w:r>
+        <w:rPr>
+          <w:b/>
+        </w:rPr>
+        <w:t>Documentation</w:t>
+      </w:r>
+      <w:r>
+        <w:rPr>
+          <w:b/>
+        </w:rPr>
         <w:t xml:space="preserve"> </w:t>
       </w:r>
       <w:r>
         <w:rPr>
           <w:b/>
-          <w:color w:val="00B050"/>
-        </w:rPr>
-        <w:t>(DONE)</w:t>
+          <w:color w:val="FF0000"/>
+        </w:rPr>
+        <w:t>(TO DO)</w:t>
+      </w:r>
+    </w:p>
+    <w:p>
+      <w:pPr>
+        <w:pStyle w:val="ListParagraph"/>
+        <w:numPr>
+          <w:ilvl w:val="0"/>
+          <w:numId w:val="2"/>
+        </w:numPr>
+      </w:pPr>
+      <w:r>
+        <w:t>Computational Methods</w:t>
+      </w:r>
+      <w:r>
+        <w:t xml:space="preserve"> -</w:t>
+      </w:r>
+      <w:r>
+        <w:rPr>
+          <w:b/>
+        </w:rPr>
+        <w:t xml:space="preserve"> Etienne</w:t>
       </w:r>
     </w:p>
     <w:p>
@@ -145,18 +590,11 @@
         <w:pStyle w:val="ListParagraph"/>
         <w:numPr>
           <w:ilvl w:val="1"/>
-          <w:numId w:val="1"/>
-        </w:numPr>
-      </w:pPr>
-      <w:r>
-        <w:t xml:space="preserve">Print </w:t>
-      </w:r>
-      <w:r>
-        <w:rPr>
-          <w:b/>
-          <w:color w:val="4472C4" w:themeColor="accent1"/>
-        </w:rPr>
-        <w:t>(IN PROGRESS)</w:t>
+          <w:numId w:val="2"/>
+        </w:numPr>
+      </w:pPr>
+      <w:r>
+        <w:t>Charts</w:t>
       </w:r>
     </w:p>
     <w:p>
@@ -164,25 +602,23 @@
         <w:pStyle w:val="ListParagraph"/>
         <w:numPr>
           <w:ilvl w:val="1"/>
-          <w:numId w:val="1"/>
-        </w:numPr>
-      </w:pPr>
-      <w:r>
-        <w:t xml:space="preserve">Save into file </w:t>
-      </w:r>
-      <w:r>
-        <w:rPr>
-          <w:b/>
-          <w:color w:val="4472C4" w:themeColor="accent1"/>
-        </w:rPr>
-        <w:t>(IN PROGRESS)</w:t>
-      </w:r>
-      <w:r>
-        <w:rPr>
-          <w:b/>
-          <w:color w:val="4472C4" w:themeColor="accent1"/>
-        </w:rPr>
-        <w:t xml:space="preserve"> - Klaudia</w:t>
+          <w:numId w:val="2"/>
+        </w:numPr>
+      </w:pPr>
+      <w:r>
+        <w:t>Equitation</w:t>
+      </w:r>
+    </w:p>
+    <w:p>
+      <w:pPr>
+        <w:pStyle w:val="ListParagraph"/>
+        <w:numPr>
+          <w:ilvl w:val="1"/>
+          <w:numId w:val="2"/>
+        </w:numPr>
+      </w:pPr>
+      <w:r>
+        <w:t>Conclusions, descriptions…</w:t>
       </w:r>
     </w:p>
     <w:p>
@@ -190,377 +626,14 @@
         <w:pStyle w:val="ListParagraph"/>
         <w:numPr>
           <w:ilvl w:val="0"/>
-          <w:numId w:val="1"/>
-        </w:numPr>
-      </w:pPr>
-      <w:r>
-        <w:t>Implement methods in Implicit class</w:t>
-      </w:r>
-      <w:r>
-        <w:t xml:space="preserve"> - Etienne</w:t>
-      </w:r>
-    </w:p>
-    <w:p>
-      <w:pPr>
-        <w:pStyle w:val="ListParagraph"/>
-        <w:numPr>
-          <w:ilvl w:val="1"/>
-          <w:numId w:val="1"/>
-        </w:numPr>
-      </w:pPr>
-      <w:r>
-        <w:t>S</w:t>
-      </w:r>
-      <w:r>
-        <w:t>chemes and Thomas algorithm</w:t>
-      </w:r>
-      <w:r>
-        <w:t xml:space="preserve"> </w:t>
-      </w:r>
-      <w:r>
-        <w:rPr>
-          <w:b/>
-          <w:color w:val="FF0000"/>
-        </w:rPr>
-        <w:t>(TO DO)</w:t>
-      </w:r>
-    </w:p>
-    <w:p>
-      <w:pPr>
-        <w:pStyle w:val="ListParagraph"/>
-        <w:numPr>
-          <w:ilvl w:val="1"/>
-          <w:numId w:val="1"/>
-        </w:numPr>
-      </w:pPr>
-      <w:r>
-        <w:t xml:space="preserve">Print </w:t>
-      </w:r>
-      <w:r>
-        <w:rPr>
-          <w:b/>
-          <w:color w:val="4472C4" w:themeColor="accent1"/>
-        </w:rPr>
-        <w:t>(IN PROGRESS)</w:t>
-      </w:r>
-    </w:p>
-    <w:p>
-      <w:pPr>
-        <w:pStyle w:val="ListParagraph"/>
-        <w:numPr>
-          <w:ilvl w:val="1"/>
-          <w:numId w:val="1"/>
-        </w:numPr>
-      </w:pPr>
-      <w:r>
-        <w:t>save into file</w:t>
-      </w:r>
-      <w:r>
-        <w:t xml:space="preserve"> </w:t>
-      </w:r>
-      <w:r>
-        <w:rPr>
-          <w:b/>
-          <w:color w:val="4472C4" w:themeColor="accent1"/>
-        </w:rPr>
-        <w:t>(IN PROGRESS)</w:t>
-      </w:r>
-      <w:r>
-        <w:rPr>
-          <w:b/>
-          <w:color w:val="4472C4" w:themeColor="accent1"/>
-        </w:rPr>
-        <w:t xml:space="preserve"> - Klaudia</w:t>
-      </w:r>
-    </w:p>
-    <w:p>
-      <w:pPr>
-        <w:pStyle w:val="ListParagraph"/>
-        <w:numPr>
-          <w:ilvl w:val="0"/>
-          <w:numId w:val="1"/>
-        </w:numPr>
-      </w:pPr>
-      <w:r>
-        <w:t xml:space="preserve">Implement/refactor method in Matrix class: </w:t>
-      </w:r>
-      <w:proofErr w:type="gramStart"/>
-      <w:r>
-        <w:t>Norm(</w:t>
-      </w:r>
-      <w:proofErr w:type="gramEnd"/>
-      <w:r>
-        <w:t>)</w:t>
-      </w:r>
-      <w:r>
-        <w:t xml:space="preserve"> </w:t>
-      </w:r>
-      <w:r>
-        <w:rPr>
-          <w:b/>
-          <w:color w:val="FF0000"/>
-        </w:rPr>
-        <w:t>(TO DO)</w:t>
-      </w:r>
-      <w:r>
-        <w:rPr>
-          <w:b/>
-          <w:color w:val="FF0000"/>
-        </w:rPr>
-        <w:t xml:space="preserve">  - Etienne</w:t>
-      </w:r>
-    </w:p>
-    <w:p>
-      <w:pPr>
-        <w:pStyle w:val="ListParagraph"/>
-        <w:numPr>
-          <w:ilvl w:val="0"/>
-          <w:numId w:val="1"/>
-        </w:numPr>
-      </w:pPr>
-      <w:r>
-        <w:t xml:space="preserve">Implement method in Scheme class: </w:t>
-      </w:r>
-      <w:proofErr w:type="gramStart"/>
-      <w:r>
-        <w:t>AnaliticalSolution(</w:t>
-      </w:r>
-      <w:proofErr w:type="gramEnd"/>
-      <w:r>
-        <w:t>)</w:t>
-      </w:r>
-      <w:r>
-        <w:t xml:space="preserve"> </w:t>
-      </w:r>
-      <w:r>
-        <w:rPr>
-          <w:b/>
-          <w:color w:val="FF0000"/>
-        </w:rPr>
-        <w:t>(TO DO)</w:t>
-      </w:r>
-      <w:r>
-        <w:rPr>
-          <w:b/>
-          <w:color w:val="FF0000"/>
-        </w:rPr>
-        <w:t xml:space="preserve"> - Etienne</w:t>
-      </w:r>
-    </w:p>
-    <w:p>
-      <w:pPr>
-        <w:pStyle w:val="ListParagraph"/>
-        <w:numPr>
-          <w:ilvl w:val="0"/>
-          <w:numId w:val="1"/>
-        </w:numPr>
-      </w:pPr>
-      <w:r>
-        <w:t>Short menu in console?</w:t>
-      </w:r>
-      <w:r>
-        <w:t xml:space="preserve"> </w:t>
-      </w:r>
-      <w:r>
-        <w:rPr>
-          <w:b/>
-          <w:color w:val="FF0000"/>
-        </w:rPr>
-        <w:t>(TO DO)</w:t>
-      </w:r>
-      <w:r>
-        <w:rPr>
-          <w:b/>
-          <w:color w:val="FF0000"/>
-        </w:rPr>
-        <w:t xml:space="preserve"> Klaudia at the end</w:t>
-      </w:r>
-    </w:p>
-    <w:p>
-      <w:pPr>
-        <w:pStyle w:val="ListParagraph"/>
-        <w:numPr>
-          <w:ilvl w:val="0"/>
-          <w:numId w:val="1"/>
-        </w:numPr>
-      </w:pPr>
-      <w:r>
-        <w:t>Clean and refactor code at the end of the work</w:t>
-      </w:r>
-      <w:r>
-        <w:t xml:space="preserve"> (requirements from assignment pdf) </w:t>
-      </w:r>
-      <w:r>
-        <w:rPr>
-          <w:b/>
-          <w:color w:val="FF0000"/>
-        </w:rPr>
-        <w:t>(TO DO)</w:t>
-      </w:r>
-      <w:r>
-        <w:rPr>
-          <w:b/>
-          <w:color w:val="FF0000"/>
-        </w:rPr>
-        <w:t xml:space="preserve"> - Klaudia</w:t>
-      </w:r>
-    </w:p>
-    <w:p>
-      <w:pPr>
-        <w:pStyle w:val="ListParagraph"/>
-        <w:numPr>
-          <w:ilvl w:val="1"/>
-          <w:numId w:val="1"/>
-        </w:numPr>
-      </w:pPr>
-      <w:r>
-        <w:t>Check SOLID principles.</w:t>
-      </w:r>
-    </w:p>
-    <w:p>
-      <w:pPr>
-        <w:pStyle w:val="ListParagraph"/>
-        <w:numPr>
-          <w:ilvl w:val="1"/>
-          <w:numId w:val="1"/>
-        </w:numPr>
-      </w:pPr>
-      <w:r>
-        <w:t>Check, if Standard Library is used or can be used.</w:t>
-      </w:r>
-    </w:p>
-    <w:p>
-      <w:pPr>
-        <w:pStyle w:val="ListParagraph"/>
-        <w:numPr>
-          <w:ilvl w:val="1"/>
-          <w:numId w:val="1"/>
-        </w:numPr>
-      </w:pPr>
-      <w:r>
-        <w:t>Add exceptions.</w:t>
-      </w:r>
-    </w:p>
-    <w:p>
-      <w:pPr>
-        <w:pStyle w:val="ListParagraph"/>
-        <w:numPr>
-          <w:ilvl w:val="1"/>
-          <w:numId w:val="1"/>
-        </w:numPr>
-      </w:pPr>
-      <w:r>
-        <w:t>Check other requirements from assignment pdf.</w:t>
-      </w:r>
-    </w:p>
-    <w:p>
-      <w:pPr>
-        <w:pStyle w:val="ListParagraph"/>
-        <w:numPr>
-          <w:ilvl w:val="1"/>
-          <w:numId w:val="1"/>
-        </w:numPr>
-      </w:pPr>
-      <w:r>
-        <w:t>Check user’s input</w:t>
+          <w:numId w:val="2"/>
+        </w:numPr>
+      </w:pPr>
+      <w:r>
+        <w:t>C++</w:t>
       </w:r>
       <w:bookmarkStart w:id="0" w:name="_GoBack"/>
       <w:bookmarkEnd w:id="0"/>
-    </w:p>
-    <w:p>
-      <w:pPr>
-        <w:rPr>
-          <w:b/>
-        </w:rPr>
-      </w:pPr>
-      <w:r>
-        <w:rPr>
-          <w:b/>
-        </w:rPr>
-        <w:t>Documentation</w:t>
-      </w:r>
-      <w:r>
-        <w:rPr>
-          <w:b/>
-        </w:rPr>
-        <w:t xml:space="preserve"> </w:t>
-      </w:r>
-      <w:r>
-        <w:rPr>
-          <w:b/>
-          <w:color w:val="FF0000"/>
-        </w:rPr>
-        <w:t>(TO DO)</w:t>
-      </w:r>
-    </w:p>
-    <w:p>
-      <w:pPr>
-        <w:pStyle w:val="ListParagraph"/>
-        <w:numPr>
-          <w:ilvl w:val="0"/>
-          <w:numId w:val="2"/>
-        </w:numPr>
-      </w:pPr>
-      <w:r>
-        <w:t>Computational Methods</w:t>
-      </w:r>
-      <w:r>
-        <w:t xml:space="preserve"> -</w:t>
-      </w:r>
-      <w:r>
-        <w:rPr>
-          <w:b/>
-        </w:rPr>
-        <w:t xml:space="preserve"> Etienne</w:t>
-      </w:r>
-    </w:p>
-    <w:p>
-      <w:pPr>
-        <w:pStyle w:val="ListParagraph"/>
-        <w:numPr>
-          <w:ilvl w:val="1"/>
-          <w:numId w:val="2"/>
-        </w:numPr>
-      </w:pPr>
-      <w:r>
-        <w:t>Charts</w:t>
-      </w:r>
-    </w:p>
-    <w:p>
-      <w:pPr>
-        <w:pStyle w:val="ListParagraph"/>
-        <w:numPr>
-          <w:ilvl w:val="1"/>
-          <w:numId w:val="2"/>
-        </w:numPr>
-      </w:pPr>
-      <w:r>
-        <w:t>Equitation</w:t>
-      </w:r>
-    </w:p>
-    <w:p>
-      <w:pPr>
-        <w:pStyle w:val="ListParagraph"/>
-        <w:numPr>
-          <w:ilvl w:val="1"/>
-          <w:numId w:val="2"/>
-        </w:numPr>
-      </w:pPr>
-      <w:r>
-        <w:t>Conclusions, descriptions…</w:t>
-      </w:r>
-    </w:p>
-    <w:p>
-      <w:pPr>
-        <w:pStyle w:val="ListParagraph"/>
-        <w:numPr>
-          <w:ilvl w:val="0"/>
-          <w:numId w:val="2"/>
-        </w:numPr>
-      </w:pPr>
-      <w:r>
-        <w:t>C++</w:t>
-      </w:r>
       <w:r>
         <w:t xml:space="preserve"> </w:t>
       </w:r>

</xml_diff>

<commit_message>
Explicit charts for deltaT=0.01 -> Explicit charts.xlsx
</commit_message>
<xml_diff>
--- a/Plan.docx
+++ b/Plan.docx
@@ -306,41 +306,225 @@
           <w:b/>
           <w:color w:val="00B050"/>
         </w:rPr>
+        <w:t xml:space="preserve">) </w:t>
+      </w:r>
+      <w:r>
+        <w:rPr>
+          <w:b/>
+          <w:color w:val="00B050"/>
+        </w:rPr>
+        <w:t>- Klaudia</w:t>
+      </w:r>
+    </w:p>
+    <w:p>
+      <w:pPr>
+        <w:pStyle w:val="ListParagraph"/>
+        <w:numPr>
+          <w:ilvl w:val="0"/>
+          <w:numId w:val="1"/>
+        </w:numPr>
+      </w:pPr>
+      <w:r>
+        <w:t xml:space="preserve">Implement/refactor method in Matrix class: </w:t>
+      </w:r>
+      <w:proofErr w:type="gramStart"/>
+      <w:r>
+        <w:t>Norm(</w:t>
+      </w:r>
+      <w:proofErr w:type="gramEnd"/>
+      <w:r>
         <w:t>)</w:t>
       </w:r>
       <w:r>
+        <w:t xml:space="preserve"> </w:t>
+      </w:r>
+      <w:r>
+        <w:rPr>
+          <w:b/>
+          <w:color w:val="FF0000"/>
+        </w:rPr>
+        <w:t>(TO DO)</w:t>
+      </w:r>
+      <w:r>
+        <w:rPr>
+          <w:b/>
+          <w:color w:val="FF0000"/>
+        </w:rPr>
+        <w:t xml:space="preserve">  - Etienne</w:t>
+      </w:r>
+    </w:p>
+    <w:p>
+      <w:pPr>
+        <w:pStyle w:val="ListParagraph"/>
+        <w:numPr>
+          <w:ilvl w:val="0"/>
+          <w:numId w:val="1"/>
+        </w:numPr>
+      </w:pPr>
+      <w:r>
+        <w:t xml:space="preserve">Implement method in Scheme class: </w:t>
+      </w:r>
+      <w:proofErr w:type="gramStart"/>
+      <w:r>
+        <w:t>AnaliticalSolution(</w:t>
+      </w:r>
+      <w:proofErr w:type="gramEnd"/>
+      <w:r>
+        <w:t>)</w:t>
+      </w:r>
+      <w:r>
+        <w:t xml:space="preserve"> </w:t>
+      </w:r>
+      <w:r>
+        <w:rPr>
+          <w:b/>
+          <w:color w:val="FF0000"/>
+        </w:rPr>
+        <w:t>(TO DO)</w:t>
+      </w:r>
+      <w:r>
+        <w:rPr>
+          <w:b/>
+          <w:color w:val="FF0000"/>
+        </w:rPr>
+        <w:t xml:space="preserve"> - Etienne</w:t>
+      </w:r>
+    </w:p>
+    <w:p>
+      <w:pPr>
+        <w:pStyle w:val="ListParagraph"/>
+        <w:numPr>
+          <w:ilvl w:val="0"/>
+          <w:numId w:val="1"/>
+        </w:numPr>
+      </w:pPr>
+      <w:r>
+        <w:t>Short menu in console</w:t>
+      </w:r>
+      <w:r>
+        <w:t xml:space="preserve"> or </w:t>
+      </w:r>
+      <w:r>
+        <w:rPr>
+          <w:b/>
+        </w:rPr>
+        <w:t>command with arguments (more professional)</w:t>
+      </w:r>
+      <w:r>
+        <w:t xml:space="preserve"> </w:t>
+      </w:r>
+      <w:r>
+        <w:rPr>
+          <w:b/>
+          <w:color w:val="FF0000"/>
+        </w:rPr>
+        <w:t>(TO DO)</w:t>
+      </w:r>
+      <w:r>
+        <w:rPr>
+          <w:b/>
+          <w:color w:val="FF0000"/>
+        </w:rPr>
+        <w:t xml:space="preserve"> Klaudia </w:t>
+      </w:r>
+      <w:r>
+        <w:rPr>
+          <w:b/>
+          <w:color w:val="FF0000"/>
+        </w:rPr>
+        <w:br/>
+      </w:r>
+      <w:r>
+        <w:rPr>
+          <w:b/>
+          <w:color w:val="FF0000"/>
+        </w:rPr>
+        <w:t>at the end</w:t>
+      </w:r>
+    </w:p>
+    <w:p>
+      <w:pPr>
+        <w:pStyle w:val="ListParagraph"/>
+        <w:numPr>
+          <w:ilvl w:val="0"/>
+          <w:numId w:val="1"/>
+        </w:numPr>
+      </w:pPr>
+      <w:r>
+        <w:t>Clean and refactor code at the end of the work</w:t>
+      </w:r>
+      <w:r>
+        <w:t xml:space="preserve"> (requirements from assignment pdf) </w:t>
+      </w:r>
+      <w:r>
+        <w:br/>
+      </w:r>
+      <w:r>
+        <w:rPr>
+          <w:b/>
+          <w:color w:val="ED7D31" w:themeColor="accent2"/>
+        </w:rPr>
+        <w:t>(IN PROGRESS)</w:t>
+      </w:r>
+      <w:r>
+        <w:rPr>
+          <w:b/>
+          <w:color w:val="ED7D31" w:themeColor="accent2"/>
+        </w:rPr>
+        <w:t xml:space="preserve"> - Klaudia</w:t>
+      </w:r>
+    </w:p>
+    <w:p>
+      <w:pPr>
+        <w:pStyle w:val="ListParagraph"/>
+        <w:numPr>
+          <w:ilvl w:val="1"/>
+          <w:numId w:val="1"/>
+        </w:numPr>
+      </w:pPr>
+      <w:r>
+        <w:t xml:space="preserve">Check SOLID principles </w:t>
+      </w:r>
+      <w:r>
         <w:rPr>
           <w:b/>
           <w:color w:val="00B050"/>
         </w:rPr>
-        <w:t xml:space="preserve"> </w:t>
+        <w:t>(DONE)</w:t>
+      </w:r>
+    </w:p>
+    <w:p>
+      <w:pPr>
+        <w:pStyle w:val="ListParagraph"/>
+        <w:numPr>
+          <w:ilvl w:val="1"/>
+          <w:numId w:val="1"/>
+        </w:numPr>
+      </w:pPr>
+      <w:r>
+        <w:t>Check, if Standard</w:t>
+      </w:r>
+      <w:r>
+        <w:t xml:space="preserve"> Library is used or can be used </w:t>
       </w:r>
       <w:r>
         <w:rPr>
           <w:b/>
           <w:color w:val="00B050"/>
         </w:rPr>
-        <w:t>- Klaudia</w:t>
-      </w:r>
-    </w:p>
-    <w:p>
-      <w:pPr>
-        <w:pStyle w:val="ListParagraph"/>
-        <w:numPr>
-          <w:ilvl w:val="0"/>
-          <w:numId w:val="1"/>
-        </w:numPr>
-      </w:pPr>
-      <w:r>
-        <w:t xml:space="preserve">Implement/refactor method in Matrix class: </w:t>
-      </w:r>
-      <w:proofErr w:type="gramStart"/>
-      <w:r>
-        <w:t>Norm(</w:t>
-      </w:r>
-      <w:proofErr w:type="gramEnd"/>
-      <w:r>
-        <w:t>)</w:t>
+        <w:t>(DONE)</w:t>
+      </w:r>
+    </w:p>
+    <w:p>
+      <w:pPr>
+        <w:pStyle w:val="ListParagraph"/>
+        <w:numPr>
+          <w:ilvl w:val="1"/>
+          <w:numId w:val="1"/>
+        </w:numPr>
+      </w:pPr>
+      <w:r>
+        <w:t>Add exceptions.</w:t>
       </w:r>
       <w:r>
         <w:t xml:space="preserve"> </w:t>
@@ -352,131 +536,6 @@
         </w:rPr>
         <w:t>(TO DO)</w:t>
       </w:r>
-      <w:r>
-        <w:rPr>
-          <w:b/>
-          <w:color w:val="FF0000"/>
-        </w:rPr>
-        <w:t xml:space="preserve">  - Etienne</w:t>
-      </w:r>
-    </w:p>
-    <w:p>
-      <w:pPr>
-        <w:pStyle w:val="ListParagraph"/>
-        <w:numPr>
-          <w:ilvl w:val="0"/>
-          <w:numId w:val="1"/>
-        </w:numPr>
-      </w:pPr>
-      <w:r>
-        <w:t xml:space="preserve">Implement method in Scheme class: </w:t>
-      </w:r>
-      <w:proofErr w:type="gramStart"/>
-      <w:r>
-        <w:t>AnaliticalSolution(</w:t>
-      </w:r>
-      <w:proofErr w:type="gramEnd"/>
-      <w:r>
-        <w:t>)</w:t>
-      </w:r>
-      <w:r>
-        <w:t xml:space="preserve"> </w:t>
-      </w:r>
-      <w:r>
-        <w:rPr>
-          <w:b/>
-          <w:color w:val="FF0000"/>
-        </w:rPr>
-        <w:t>(TO DO)</w:t>
-      </w:r>
-      <w:r>
-        <w:rPr>
-          <w:b/>
-          <w:color w:val="FF0000"/>
-        </w:rPr>
-        <w:t xml:space="preserve"> - Etienne</w:t>
-      </w:r>
-    </w:p>
-    <w:p>
-      <w:pPr>
-        <w:pStyle w:val="ListParagraph"/>
-        <w:numPr>
-          <w:ilvl w:val="0"/>
-          <w:numId w:val="1"/>
-        </w:numPr>
-      </w:pPr>
-      <w:r>
-        <w:t>Short menu in console</w:t>
-      </w:r>
-      <w:r>
-        <w:t xml:space="preserve"> or </w:t>
-      </w:r>
-      <w:r>
-        <w:rPr>
-          <w:b/>
-        </w:rPr>
-        <w:t>command with arguments (more professional)</w:t>
-      </w:r>
-      <w:r>
-        <w:t xml:space="preserve"> </w:t>
-      </w:r>
-      <w:r>
-        <w:rPr>
-          <w:b/>
-          <w:color w:val="FF0000"/>
-        </w:rPr>
-        <w:t>(TO DO)</w:t>
-      </w:r>
-      <w:r>
-        <w:rPr>
-          <w:b/>
-          <w:color w:val="FF0000"/>
-        </w:rPr>
-        <w:t xml:space="preserve"> Klaudia </w:t>
-      </w:r>
-      <w:r>
-        <w:rPr>
-          <w:b/>
-          <w:color w:val="FF0000"/>
-        </w:rPr>
-        <w:br/>
-      </w:r>
-      <w:r>
-        <w:rPr>
-          <w:b/>
-          <w:color w:val="FF0000"/>
-        </w:rPr>
-        <w:t>at the end</w:t>
-      </w:r>
-    </w:p>
-    <w:p>
-      <w:pPr>
-        <w:pStyle w:val="ListParagraph"/>
-        <w:numPr>
-          <w:ilvl w:val="0"/>
-          <w:numId w:val="1"/>
-        </w:numPr>
-      </w:pPr>
-      <w:r>
-        <w:t>Clean and refactor code at the end of the work</w:t>
-      </w:r>
-      <w:r>
-        <w:t xml:space="preserve"> (requirements from assignment pdf) </w:t>
-      </w:r>
-      <w:r>
-        <w:rPr>
-          <w:b/>
-          <w:color w:val="FF0000"/>
-        </w:rPr>
-        <w:t>(TO DO)</w:t>
-      </w:r>
-      <w:r>
-        <w:rPr>
-          <w:b/>
-          <w:color w:val="FF0000"/>
-        </w:rPr>
-        <w:t xml:space="preserve"> - Klaudia</w:t>
-      </w:r>
     </w:p>
     <w:p>
       <w:pPr>
@@ -487,7 +546,17 @@
         </w:numPr>
       </w:pPr>
       <w:r>
-        <w:t>Check SOLID principles.</w:t>
+        <w:t>Check other r</w:t>
+      </w:r>
+      <w:r>
+        <w:t xml:space="preserve">equirements from assignment pdf </w:t>
+      </w:r>
+      <w:r>
+        <w:rPr>
+          <w:b/>
+          <w:color w:val="00B050"/>
+        </w:rPr>
+        <w:t>(DONE)</w:t>
       </w:r>
     </w:p>
     <w:p>
@@ -499,43 +568,17 @@
         </w:numPr>
       </w:pPr>
       <w:r>
-        <w:t>Check, if Standard Library is used or can be used.</w:t>
-      </w:r>
-    </w:p>
-    <w:p>
-      <w:pPr>
-        <w:pStyle w:val="ListParagraph"/>
-        <w:numPr>
-          <w:ilvl w:val="1"/>
-          <w:numId w:val="1"/>
-        </w:numPr>
-      </w:pPr>
-      <w:r>
-        <w:t>Add exceptions.</w:t>
-      </w:r>
-    </w:p>
-    <w:p>
-      <w:pPr>
-        <w:pStyle w:val="ListParagraph"/>
-        <w:numPr>
-          <w:ilvl w:val="1"/>
-          <w:numId w:val="1"/>
-        </w:numPr>
-      </w:pPr>
-      <w:r>
-        <w:t>Check other requirements from assignment pdf.</w:t>
-      </w:r>
-    </w:p>
-    <w:p>
-      <w:pPr>
-        <w:pStyle w:val="ListParagraph"/>
-        <w:numPr>
-          <w:ilvl w:val="1"/>
-          <w:numId w:val="1"/>
-        </w:numPr>
-      </w:pPr>
-      <w:r>
         <w:t>Check user’s input</w:t>
+      </w:r>
+      <w:r>
+        <w:t xml:space="preserve"> </w:t>
+      </w:r>
+      <w:r>
+        <w:rPr>
+          <w:b/>
+          <w:color w:val="ED7D31" w:themeColor="accent2"/>
+        </w:rPr>
+        <w:t>(IN PROGRESS)</w:t>
       </w:r>
     </w:p>
     <w:p>
@@ -632,65 +675,91 @@
       <w:r>
         <w:t>C++</w:t>
       </w:r>
+      <w:r>
+        <w:t xml:space="preserve"> </w:t>
+      </w:r>
+      <w:r>
+        <w:rPr>
+          <w:b/>
+        </w:rPr>
+        <w:t>-Klaudia</w:t>
+      </w:r>
+      <w:r>
+        <w:rPr>
+          <w:b/>
+        </w:rPr>
+        <w:t xml:space="preserve"> </w:t>
+      </w:r>
+      <w:r>
+        <w:rPr>
+          <w:b/>
+          <w:color w:val="ED7D31" w:themeColor="accent2"/>
+        </w:rPr>
+        <w:t>(IN PROGRESS)</w:t>
+      </w:r>
+    </w:p>
+    <w:p>
+      <w:pPr>
+        <w:pStyle w:val="ListParagraph"/>
+        <w:numPr>
+          <w:ilvl w:val="1"/>
+          <w:numId w:val="2"/>
+        </w:numPr>
+      </w:pPr>
+      <w:r>
+        <w:t>UML class diagram</w:t>
+      </w:r>
+    </w:p>
+    <w:p>
+      <w:pPr>
+        <w:pStyle w:val="ListParagraph"/>
+        <w:numPr>
+          <w:ilvl w:val="1"/>
+          <w:numId w:val="2"/>
+        </w:numPr>
+      </w:pPr>
+      <w:r>
+        <w:t>Appendix with dioxygen</w:t>
+      </w:r>
+    </w:p>
+    <w:p>
+      <w:pPr>
+        <w:pStyle w:val="ListParagraph"/>
+        <w:numPr>
+          <w:ilvl w:val="1"/>
+          <w:numId w:val="2"/>
+        </w:numPr>
+      </w:pPr>
+      <w:r>
+        <w:t>Additional comments in code</w:t>
+      </w:r>
+    </w:p>
+    <w:p>
+      <w:pPr>
+        <w:pStyle w:val="ListParagraph"/>
+        <w:numPr>
+          <w:ilvl w:val="1"/>
+          <w:numId w:val="2"/>
+        </w:numPr>
+      </w:pPr>
+      <w:r>
+        <w:t>Answer the questions from assignment pdf</w:t>
+      </w:r>
+      <w:r>
+        <w:t xml:space="preserve"> </w:t>
+      </w:r>
+      <w:r>
+        <w:t xml:space="preserve"> </w:t>
+      </w:r>
+      <w:r>
+        <w:rPr>
+          <w:b/>
+          <w:color w:val="00B050"/>
+        </w:rPr>
+        <w:t>(DONE)</w:t>
+      </w:r>
       <w:bookmarkStart w:id="0" w:name="_GoBack"/>
       <w:bookmarkEnd w:id="0"/>
-      <w:r>
-        <w:t xml:space="preserve"> </w:t>
-      </w:r>
-      <w:r>
-        <w:rPr>
-          <w:b/>
-        </w:rPr>
-        <w:t>-Klaudia</w:t>
-      </w:r>
-    </w:p>
-    <w:p>
-      <w:pPr>
-        <w:pStyle w:val="ListParagraph"/>
-        <w:numPr>
-          <w:ilvl w:val="1"/>
-          <w:numId w:val="2"/>
-        </w:numPr>
-      </w:pPr>
-      <w:r>
-        <w:t>UML class diagram</w:t>
-      </w:r>
-    </w:p>
-    <w:p>
-      <w:pPr>
-        <w:pStyle w:val="ListParagraph"/>
-        <w:numPr>
-          <w:ilvl w:val="1"/>
-          <w:numId w:val="2"/>
-        </w:numPr>
-      </w:pPr>
-      <w:r>
-        <w:t>Appendix with dioxygen</w:t>
-      </w:r>
-    </w:p>
-    <w:p>
-      <w:pPr>
-        <w:pStyle w:val="ListParagraph"/>
-        <w:numPr>
-          <w:ilvl w:val="1"/>
-          <w:numId w:val="2"/>
-        </w:numPr>
-      </w:pPr>
-      <w:r>
-        <w:t>Additional comments in code</w:t>
-      </w:r>
-    </w:p>
-    <w:p>
-      <w:pPr>
-        <w:pStyle w:val="ListParagraph"/>
-        <w:numPr>
-          <w:ilvl w:val="1"/>
-          <w:numId w:val="2"/>
-        </w:numPr>
-      </w:pPr>
-      <w:r>
-        <w:t>Answer the questions from assignment pdf</w:t>
-      </w:r>
     </w:p>
     <w:p>
       <w:pPr>

</xml_diff>

<commit_message>
Delete Report - Klaudia's part about C++.docx because LATEX in Overleaf page.
Update Plan.docx
</commit_message>
<xml_diff>
--- a/Plan.docx
+++ b/Plan.docx
@@ -239,9 +239,9 @@
       <w:r>
         <w:rPr>
           <w:b/>
-          <w:color w:val="FF0000"/>
-        </w:rPr>
-        <w:t>(TO DO)</w:t>
+          <w:color w:val="00B050"/>
+        </w:rPr>
+        <w:t>(DONE)</w:t>
       </w:r>
     </w:p>
     <w:p>
@@ -341,16 +341,9 @@
       <w:r>
         <w:rPr>
           <w:b/>
-          <w:color w:val="FF0000"/>
-        </w:rPr>
-        <w:t>(TO DO)</w:t>
-      </w:r>
-      <w:r>
-        <w:rPr>
-          <w:b/>
-          <w:color w:val="FF0000"/>
-        </w:rPr>
-        <w:t xml:space="preserve">  - Etienne</w:t>
+          <w:color w:val="00B050"/>
+        </w:rPr>
+        <w:t>(DONE)</w:t>
       </w:r>
     </w:p>
     <w:p>
@@ -378,16 +371,9 @@
       <w:r>
         <w:rPr>
           <w:b/>
-          <w:color w:val="FF0000"/>
-        </w:rPr>
-        <w:t>(TO DO)</w:t>
-      </w:r>
-      <w:r>
-        <w:rPr>
-          <w:b/>
-          <w:color w:val="FF0000"/>
-        </w:rPr>
-        <w:t xml:space="preserve"> - Etienne</w:t>
+          <w:color w:val="00B050"/>
+        </w:rPr>
+        <w:t>(DONE)</w:t>
       </w:r>
     </w:p>
     <w:p>
@@ -416,52 +402,31 @@
       <w:r>
         <w:rPr>
           <w:b/>
-          <w:color w:val="FF0000"/>
-        </w:rPr>
-        <w:t>(TO DO)</w:t>
-      </w:r>
-      <w:r>
-        <w:rPr>
-          <w:b/>
-          <w:color w:val="FF0000"/>
-        </w:rPr>
-        <w:t xml:space="preserve"> Klaudia </w:t>
-      </w:r>
-      <w:r>
-        <w:rPr>
-          <w:b/>
-          <w:color w:val="FF0000"/>
-        </w:rPr>
+          <w:color w:val="00B050"/>
+        </w:rPr>
+        <w:t>(DONE)</w:t>
+      </w:r>
+    </w:p>
+    <w:p>
+      <w:pPr>
+        <w:pStyle w:val="ListParagraph"/>
+        <w:numPr>
+          <w:ilvl w:val="0"/>
+          <w:numId w:val="1"/>
+        </w:numPr>
+      </w:pPr>
+      <w:r>
+        <w:t>Clean and refactor code at the end of the work</w:t>
+      </w:r>
+      <w:r>
+        <w:t xml:space="preserve"> (requirements from assignment pdf) </w:t>
+      </w:r>
+      <w:r>
         <w:br/>
       </w:r>
       <w:r>
         <w:rPr>
           <w:b/>
-          <w:color w:val="FF0000"/>
-        </w:rPr>
-        <w:t>at the end</w:t>
-      </w:r>
-    </w:p>
-    <w:p>
-      <w:pPr>
-        <w:pStyle w:val="ListParagraph"/>
-        <w:numPr>
-          <w:ilvl w:val="0"/>
-          <w:numId w:val="1"/>
-        </w:numPr>
-      </w:pPr>
-      <w:r>
-        <w:t>Clean and refactor code at the end of the work</w:t>
-      </w:r>
-      <w:r>
-        <w:t xml:space="preserve"> (requirements from assignment pdf) </w:t>
-      </w:r>
-      <w:r>
-        <w:br/>
-      </w:r>
-      <w:r>
-        <w:rPr>
-          <w:b/>
           <w:color w:val="ED7D31" w:themeColor="accent2"/>
         </w:rPr>
         <w:t>(IN PROGRESS)</w:t>
@@ -532,9 +497,9 @@
       <w:r>
         <w:rPr>
           <w:b/>
-          <w:color w:val="FF0000"/>
-        </w:rPr>
-        <w:t>(TO DO)</w:t>
+          <w:color w:val="ED7D31" w:themeColor="accent2"/>
+        </w:rPr>
+        <w:t>(IN PROGRESS)</w:t>
       </w:r>
     </w:p>
     <w:p>
@@ -576,35 +541,55 @@
       <w:r>
         <w:rPr>
           <w:b/>
+          <w:color w:val="00B050"/>
+        </w:rPr>
+        <w:t>(DONE)</w:t>
+      </w:r>
+    </w:p>
+    <w:p>
+      <w:pPr>
+        <w:rPr>
+          <w:b/>
+        </w:rPr>
+      </w:pPr>
+      <w:r>
+        <w:rPr>
+          <w:b/>
+        </w:rPr>
+        <w:t>Documentation</w:t>
+      </w:r>
+      <w:r>
+        <w:rPr>
+          <w:b/>
+        </w:rPr>
+        <w:t xml:space="preserve"> in </w:t>
+      </w:r>
+      <w:proofErr w:type="spellStart"/>
+      <w:r>
+        <w:rPr>
+          <w:b/>
+        </w:rPr>
+        <w:t>LaTeX</w:t>
+      </w:r>
+      <w:proofErr w:type="spellEnd"/>
+      <w:r>
+        <w:rPr>
+          <w:b/>
+        </w:rPr>
+        <w:t xml:space="preserve"> (Overleaf)</w:t>
+      </w:r>
+      <w:r>
+        <w:rPr>
+          <w:b/>
+        </w:rPr>
+        <w:t xml:space="preserve"> </w:t>
+      </w:r>
+      <w:r>
+        <w:rPr>
+          <w:b/>
           <w:color w:val="ED7D31" w:themeColor="accent2"/>
         </w:rPr>
-        <w:t>(IN PROGRESS)</w:t>
-      </w:r>
-    </w:p>
-    <w:p>
-      <w:pPr>
-        <w:rPr>
-          <w:b/>
-        </w:rPr>
-      </w:pPr>
-      <w:r>
-        <w:rPr>
-          <w:b/>
-        </w:rPr>
-        <w:t>Documentation</w:t>
-      </w:r>
-      <w:r>
-        <w:rPr>
-          <w:b/>
-        </w:rPr>
-        <w:t xml:space="preserve"> </w:t>
-      </w:r>
-      <w:r>
-        <w:rPr>
-          <w:b/>
-          <w:color w:val="FF0000"/>
-        </w:rPr>
-        <w:t>(TO DO)</w:t>
+        <w:t>IN PROGRESS)</w:t>
       </w:r>
     </w:p>
     <w:p>
@@ -619,13 +604,29 @@
         <w:t>Computational Methods</w:t>
       </w:r>
       <w:r>
-        <w:t xml:space="preserve"> -</w:t>
+        <w:t xml:space="preserve"> </w:t>
+      </w:r>
+      <w:r>
+        <w:t>–</w:t>
       </w:r>
       <w:r>
         <w:rPr>
           <w:b/>
         </w:rPr>
         <w:t xml:space="preserve"> Etienne</w:t>
+      </w:r>
+      <w:r>
+        <w:rPr>
+          <w:b/>
+        </w:rPr>
+        <w:t xml:space="preserve"> </w:t>
+      </w:r>
+      <w:r>
+        <w:rPr>
+          <w:b/>
+          <w:color w:val="ED7D31" w:themeColor="accent2"/>
+        </w:rPr>
+        <w:t>(IN PROGRESS)</w:t>
       </w:r>
     </w:p>
     <w:p>
@@ -639,6 +640,23 @@
       <w:r>
         <w:t>Charts</w:t>
       </w:r>
+      <w:r>
+        <w:t xml:space="preserve"> </w:t>
+      </w:r>
+      <w:r>
+        <w:rPr>
+          <w:b/>
+          <w:color w:val="00B050"/>
+        </w:rPr>
+        <w:t>(DONE)</w:t>
+      </w:r>
+      <w:r>
+        <w:rPr>
+          <w:b/>
+          <w:color w:val="00B050"/>
+        </w:rPr>
+        <w:t xml:space="preserve"> in Excel files</w:t>
+      </w:r>
     </w:p>
     <w:p>
       <w:pPr>
@@ -651,6 +669,16 @@
       <w:r>
         <w:t>Equitation</w:t>
       </w:r>
+      <w:r>
+        <w:t xml:space="preserve"> </w:t>
+      </w:r>
+      <w:r>
+        <w:rPr>
+          <w:b/>
+          <w:color w:val="ED7D31" w:themeColor="accent2"/>
+        </w:rPr>
+        <w:t>(IN PROGRESS)</w:t>
+      </w:r>
     </w:p>
     <w:p>
       <w:pPr>
@@ -663,6 +691,18 @@
       <w:r>
         <w:t>Conclusions, descriptions…</w:t>
       </w:r>
+      <w:r>
+        <w:t xml:space="preserve"> </w:t>
+      </w:r>
+      <w:r>
+        <w:rPr>
+          <w:b/>
+          <w:color w:val="ED7D31" w:themeColor="accent2"/>
+        </w:rPr>
+        <w:t>(IN PROGRESS)</w:t>
+      </w:r>
+      <w:bookmarkStart w:id="0" w:name="_GoBack"/>
+      <w:bookmarkEnd w:id="0"/>
     </w:p>
     <w:p>
       <w:pPr>
@@ -707,7 +747,20 @@
         </w:numPr>
       </w:pPr>
       <w:r>
+        <w:t xml:space="preserve">Dioxygen with </w:t>
+      </w:r>
+      <w:r>
         <w:t>UML class diagram</w:t>
+      </w:r>
+      <w:r>
+        <w:t xml:space="preserve"> </w:t>
+      </w:r>
+      <w:r>
+        <w:rPr>
+          <w:b/>
+          <w:color w:val="00B050"/>
+        </w:rPr>
+        <w:t>(DONE)</w:t>
       </w:r>
     </w:p>
     <w:p>
@@ -719,7 +772,14 @@
         </w:numPr>
       </w:pPr>
       <w:r>
-        <w:t>Appendix with dioxygen</w:t>
+        <w:t xml:space="preserve">Appendix with code </w:t>
+      </w:r>
+      <w:r>
+        <w:rPr>
+          <w:b/>
+          <w:color w:val="ED7D31" w:themeColor="accent2"/>
+        </w:rPr>
+        <w:t>(IN PROGRESS)</w:t>
       </w:r>
     </w:p>
     <w:p>
@@ -733,6 +793,16 @@
       <w:r>
         <w:t>Additional comments in code</w:t>
       </w:r>
+      <w:r>
+        <w:t xml:space="preserve"> </w:t>
+      </w:r>
+      <w:r>
+        <w:rPr>
+          <w:b/>
+          <w:color w:val="00B050"/>
+        </w:rPr>
+        <w:t>(DONE)</w:t>
+      </w:r>
     </w:p>
     <w:p>
       <w:pPr>
@@ -749,17 +819,12 @@
         <w:t xml:space="preserve"> </w:t>
       </w:r>
       <w:r>
-        <w:t xml:space="preserve"> </w:t>
-      </w:r>
-      <w:r>
         <w:rPr>
           <w:b/>
           <w:color w:val="00B050"/>
         </w:rPr>
         <w:t>(DONE)</w:t>
       </w:r>
-      <w:bookmarkStart w:id="0" w:name="_GoBack"/>
-      <w:bookmarkEnd w:id="0"/>
     </w:p>
     <w:p>
       <w:pPr>
@@ -776,26 +841,7 @@
     <w:p>
       <w:pPr>
         <w:pStyle w:val="ListParagraph"/>
-        <w:numPr>
-          <w:ilvl w:val="0"/>
-          <w:numId w:val="2"/>
-        </w:numPr>
-      </w:pPr>
-      <w:r>
-        <w:t>LaTeX?</w:t>
-      </w:r>
-    </w:p>
-    <w:p>
-      <w:pPr>
-        <w:pStyle w:val="ListParagraph"/>
-        <w:numPr>
-          <w:ilvl w:val="0"/>
-          <w:numId w:val="2"/>
-        </w:numPr>
-      </w:pPr>
-      <w:r>
-        <w:t>Combine documents: create chapters, table of contents and others…</w:t>
-      </w:r>
+      </w:pPr>
     </w:p>
     <w:sectPr>
       <w:pgSz w:w="11906" w:h="16838"/>

</xml_diff>